<commit_message>
Added Week 3 Memo
</commit_message>
<xml_diff>
--- a/Memos/Group Rules.docx
+++ b/Memos/Group Rules.docx
@@ -33,8 +33,92 @@
       <w:r>
         <w:t>Everyone is responsible for recording money they spend on the project.</w:t>
       </w:r>
+    </w:p>
+    <w:p>
+      <w:pPr>
+        <w:pStyle w:val="Heading1"/>
+      </w:pPr>
+      <w:r>
+        <w:t>Contact Info</w:t>
+      </w:r>
+    </w:p>
+    <w:p>
+      <w:pPr>
+        <w:pStyle w:val="Heading2"/>
+      </w:pPr>
+      <w:r>
+        <w:t>Ivan Albert</w:t>
+      </w:r>
+    </w:p>
+    <w:p>
+      <w:r>
+        <w:t>208-863-8810</w:t>
+      </w:r>
+    </w:p>
+    <w:p>
+      <w:r>
+        <w:t>Ivan.s.abert@gmail.com</w:t>
+      </w:r>
+    </w:p>
+    <w:p>
+      <w:pPr>
+        <w:pStyle w:val="Heading2"/>
+      </w:pPr>
+      <w:r>
+        <w:t xml:space="preserve">Cole </w:t>
+      </w:r>
+      <w:proofErr w:type="spellStart"/>
+      <w:r>
+        <w:t>Trugman</w:t>
+      </w:r>
+      <w:proofErr w:type="spellEnd"/>
+    </w:p>
+    <w:p>
+      <w:r>
+        <w:t>831-600-5080</w:t>
+      </w:r>
+    </w:p>
+    <w:p/>
+    <w:p>
+      <w:pPr>
+        <w:pStyle w:val="Heading2"/>
+      </w:pPr>
+      <w:proofErr w:type="spellStart"/>
+      <w:r>
+        <w:t>Nishagar</w:t>
+      </w:r>
+      <w:proofErr w:type="spellEnd"/>
+      <w:r>
+        <w:t xml:space="preserve"> </w:t>
+      </w:r>
+      <w:proofErr w:type="spellStart"/>
+      <w:r>
+        <w:t>Raventhiran</w:t>
+      </w:r>
+      <w:proofErr w:type="spellEnd"/>
+    </w:p>
+    <w:p/>
+    <w:p>
       <w:bookmarkStart w:id="0" w:name="_GoBack"/>
       <w:bookmarkEnd w:id="0"/>
+    </w:p>
+    <w:p>
+      <w:pPr>
+        <w:pStyle w:val="Heading2"/>
+      </w:pPr>
+      <w:r>
+        <w:t>James Black</w:t>
+      </w:r>
+    </w:p>
+    <w:p>
+      <w:r>
+        <w:t>858-342-0986</w:t>
+      </w:r>
+    </w:p>
+    <w:p>
+      <w:r>
+        <w:t>James.black2@montana.edu</w:t>
+      </w:r>
     </w:p>
     <w:sectPr>
       <w:pgSz w:w="12240" w:h="15840"/>
@@ -627,6 +711,49 @@
     <w:name w:val="Normal"/>
     <w:qFormat/>
   </w:style>
+  <w:style w:type="paragraph" w:styleId="Heading1">
+    <w:name w:val="heading 1"/>
+    <w:basedOn w:val="Normal"/>
+    <w:next w:val="Normal"/>
+    <w:link w:val="Heading1Char"/>
+    <w:uiPriority w:val="9"/>
+    <w:qFormat/>
+    <w:rsid w:val="00B42BBD"/>
+    <w:pPr>
+      <w:keepNext/>
+      <w:keepLines/>
+      <w:spacing w:before="240" w:after="0"/>
+      <w:outlineLvl w:val="0"/>
+    </w:pPr>
+    <w:rPr>
+      <w:rFonts w:asciiTheme="majorHAnsi" w:eastAsiaTheme="majorEastAsia" w:hAnsiTheme="majorHAnsi" w:cstheme="majorBidi"/>
+      <w:color w:val="2F5496" w:themeColor="accent1" w:themeShade="BF"/>
+      <w:sz w:val="32"/>
+      <w:szCs w:val="32"/>
+    </w:rPr>
+  </w:style>
+  <w:style w:type="paragraph" w:styleId="Heading2">
+    <w:name w:val="heading 2"/>
+    <w:basedOn w:val="Normal"/>
+    <w:next w:val="Normal"/>
+    <w:link w:val="Heading2Char"/>
+    <w:uiPriority w:val="9"/>
+    <w:unhideWhenUsed/>
+    <w:qFormat/>
+    <w:rsid w:val="00B42BBD"/>
+    <w:pPr>
+      <w:keepNext/>
+      <w:keepLines/>
+      <w:spacing w:before="40" w:after="0"/>
+      <w:outlineLvl w:val="1"/>
+    </w:pPr>
+    <w:rPr>
+      <w:rFonts w:asciiTheme="majorHAnsi" w:eastAsiaTheme="majorEastAsia" w:hAnsiTheme="majorHAnsi" w:cstheme="majorBidi"/>
+      <w:color w:val="2F5496" w:themeColor="accent1" w:themeShade="BF"/>
+      <w:sz w:val="26"/>
+      <w:szCs w:val="26"/>
+    </w:rPr>
+  </w:style>
   <w:style w:type="character" w:default="1" w:styleId="DefaultParagraphFont">
     <w:name w:val="Default Paragraph Font"/>
     <w:uiPriority w:val="1"/>
@@ -698,6 +825,32 @@
       <w:ind w:left="720"/>
       <w:contextualSpacing/>
     </w:pPr>
+  </w:style>
+  <w:style w:type="character" w:customStyle="1" w:styleId="Heading1Char">
+    <w:name w:val="Heading 1 Char"/>
+    <w:basedOn w:val="DefaultParagraphFont"/>
+    <w:link w:val="Heading1"/>
+    <w:uiPriority w:val="9"/>
+    <w:rsid w:val="00B42BBD"/>
+    <w:rPr>
+      <w:rFonts w:asciiTheme="majorHAnsi" w:eastAsiaTheme="majorEastAsia" w:hAnsiTheme="majorHAnsi" w:cstheme="majorBidi"/>
+      <w:color w:val="2F5496" w:themeColor="accent1" w:themeShade="BF"/>
+      <w:sz w:val="32"/>
+      <w:szCs w:val="32"/>
+    </w:rPr>
+  </w:style>
+  <w:style w:type="character" w:customStyle="1" w:styleId="Heading2Char">
+    <w:name w:val="Heading 2 Char"/>
+    <w:basedOn w:val="DefaultParagraphFont"/>
+    <w:link w:val="Heading2"/>
+    <w:uiPriority w:val="9"/>
+    <w:rsid w:val="00B42BBD"/>
+    <w:rPr>
+      <w:rFonts w:asciiTheme="majorHAnsi" w:eastAsiaTheme="majorEastAsia" w:hAnsiTheme="majorHAnsi" w:cstheme="majorBidi"/>
+      <w:color w:val="2F5496" w:themeColor="accent1" w:themeShade="BF"/>
+      <w:sz w:val="26"/>
+      <w:szCs w:val="26"/>
+    </w:rPr>
   </w:style>
 </w:styles>
 </file>

</xml_diff>

<commit_message>
Added contact ingfo for nishagar
</commit_message>
<xml_diff>
--- a/Memos/Group Rules.docx
+++ b/Memos/Group Rules.docx
@@ -75,77 +75,81 @@
       <w:r>
         <w:t>Group leader will cycle every other week, with the previous leader switching to the current note taker.</w:t>
       </w:r>
+    </w:p>
+    <w:p>
+      <w:pPr>
+        <w:pStyle w:val="Heading1"/>
+      </w:pPr>
+      <w:r>
+        <w:t>Contact Info</w:t>
+      </w:r>
+    </w:p>
+    <w:p>
+      <w:pPr>
+        <w:pStyle w:val="Heading2"/>
+      </w:pPr>
+      <w:r>
+        <w:t>Ivan Albert</w:t>
+      </w:r>
+    </w:p>
+    <w:p>
+      <w:r>
+        <w:t>208-863-8810</w:t>
+      </w:r>
+    </w:p>
+    <w:p>
+      <w:r>
+        <w:t>Ivan.s.abert@gmail.com</w:t>
+      </w:r>
+    </w:p>
+    <w:p>
+      <w:pPr>
+        <w:pStyle w:val="Heading2"/>
+      </w:pPr>
+      <w:r>
+        <w:t>Cole Trugman</w:t>
+      </w:r>
+    </w:p>
+    <w:p>
+      <w:r>
+        <w:t>831-600-5080</w:t>
+      </w:r>
+    </w:p>
+    <w:p>
+      <w:r>
+        <w:t>Trugman95@gmail.com</w:t>
+      </w:r>
+    </w:p>
+    <w:p>
+      <w:pPr>
+        <w:pStyle w:val="Heading2"/>
+      </w:pPr>
+      <w:proofErr w:type="spellStart"/>
+      <w:r>
+        <w:t>Nishagar</w:t>
+      </w:r>
+      <w:proofErr w:type="spellEnd"/>
+      <w:r>
+        <w:t xml:space="preserve"> </w:t>
+      </w:r>
+      <w:proofErr w:type="spellStart"/>
+      <w:r>
+        <w:t>Raventhiran</w:t>
+      </w:r>
+      <w:proofErr w:type="spellEnd"/>
+    </w:p>
+    <w:p>
+      <w:r>
+        <w:t>947-781-12190</w:t>
+      </w:r>
+    </w:p>
+    <w:p>
+      <w:r>
+        <w:t>Nishagarl@yahoo.com</w:t>
+      </w:r>
       <w:bookmarkStart w:id="0" w:name="_GoBack"/>
       <w:bookmarkEnd w:id="0"/>
     </w:p>
-    <w:p>
-      <w:pPr>
-        <w:pStyle w:val="Heading1"/>
-      </w:pPr>
-      <w:r>
-        <w:t>Contact Info</w:t>
-      </w:r>
-    </w:p>
-    <w:p>
-      <w:pPr>
-        <w:pStyle w:val="Heading2"/>
-      </w:pPr>
-      <w:r>
-        <w:t>Ivan Albert</w:t>
-      </w:r>
-    </w:p>
-    <w:p>
-      <w:r>
-        <w:t>208-863-8810</w:t>
-      </w:r>
-    </w:p>
-    <w:p>
-      <w:r>
-        <w:t>Ivan.s.abert@gmail.com</w:t>
-      </w:r>
-    </w:p>
-    <w:p>
-      <w:pPr>
-        <w:pStyle w:val="Heading2"/>
-      </w:pPr>
-      <w:r>
-        <w:t>Cole Trugman</w:t>
-      </w:r>
-    </w:p>
-    <w:p>
-      <w:r>
-        <w:t>831-600-5080</w:t>
-      </w:r>
-    </w:p>
-    <w:p>
-      <w:r>
-        <w:t>Trugman95@gmail.com</w:t>
-      </w:r>
-    </w:p>
-    <w:p>
-      <w:pPr>
-        <w:pStyle w:val="Heading2"/>
-      </w:pPr>
-      <w:proofErr w:type="spellStart"/>
-      <w:r>
-        <w:t>Nishagar</w:t>
-      </w:r>
-      <w:proofErr w:type="spellEnd"/>
-      <w:r>
-        <w:t xml:space="preserve"> </w:t>
-      </w:r>
-      <w:proofErr w:type="spellStart"/>
-      <w:r>
-        <w:t>Raventhiran</w:t>
-      </w:r>
-      <w:proofErr w:type="spellEnd"/>
-    </w:p>
-    <w:p>
-      <w:r>
-        <w:t>947-781-12190</w:t>
-      </w:r>
-    </w:p>
-    <w:p/>
     <w:p>
       <w:pPr>
         <w:pStyle w:val="Heading2"/>

</xml_diff>